<commit_message>
Committing all the modified files to GIT Local
</commit_message>
<xml_diff>
--- a/Selenium_Imp flow charts.docx
+++ b/Selenium_Imp flow charts.docx
@@ -104,6 +104,251 @@
         </w:drawing>
       </w:r>
     </w:p>
+    <w:p/>
+    <w:p>
+      <w:r>
+        <w:t>GIT COMMANDS – Sequence Screenshots</w:t>
+      </w:r>
+    </w:p>
+    <w:p>
+      <w:r>
+        <w:drawing>
+          <wp:inline distT="0" distB="0" distL="0" distR="0" wp14:anchorId="1847EBC2" wp14:editId="7521C832">
+            <wp:extent cx="5943600" cy="4658360"/>
+            <wp:effectExtent l="0" t="0" r="0" b="8890"/>
+            <wp:docPr id="3" name="Picture 3" descr="Text&#10;&#10;Description automatically generated"/>
+            <wp:cNvGraphicFramePr>
+              <a:graphicFrameLocks xmlns:a="http://schemas.openxmlformats.org/drawingml/2006/main" noChangeAspect="1"/>
+            </wp:cNvGraphicFramePr>
+            <a:graphic xmlns:a="http://schemas.openxmlformats.org/drawingml/2006/main">
+              <a:graphicData uri="http://schemas.openxmlformats.org/drawingml/2006/picture">
+                <pic:pic xmlns:pic="http://schemas.openxmlformats.org/drawingml/2006/picture">
+                  <pic:nvPicPr>
+                    <pic:cNvPr id="3" name="Picture 3" descr="Text&#10;&#10;Description automatically generated"/>
+                    <pic:cNvPicPr/>
+                  </pic:nvPicPr>
+                  <pic:blipFill>
+                    <a:blip r:embed="rId6"/>
+                    <a:stretch>
+                      <a:fillRect/>
+                    </a:stretch>
+                  </pic:blipFill>
+                  <pic:spPr>
+                    <a:xfrm>
+                      <a:off x="0" y="0"/>
+                      <a:ext cx="5943600" cy="4658360"/>
+                    </a:xfrm>
+                    <a:prstGeom prst="rect">
+                      <a:avLst/>
+                    </a:prstGeom>
+                  </pic:spPr>
+                </pic:pic>
+              </a:graphicData>
+            </a:graphic>
+          </wp:inline>
+        </w:drawing>
+      </w:r>
+    </w:p>
+    <w:p/>
+    <w:p>
+      <w:r>
+        <w:t xml:space="preserve">Re-Running the “git status” will now show all the files in green, meaning in as available in </w:t>
+      </w:r>
+      <w:r>
+        <w:rPr>
+          <w:highlight w:val="yellow"/>
+        </w:rPr>
+        <w:t>staging area</w:t>
+      </w:r>
+    </w:p>
+    <w:p>
+      <w:r>
+        <w:lastRenderedPageBreak/>
+        <w:drawing>
+          <wp:inline distT="0" distB="0" distL="0" distR="0" wp14:anchorId="7DCF69BB" wp14:editId="73C3742F">
+            <wp:extent cx="5943600" cy="5937885"/>
+            <wp:effectExtent l="0" t="0" r="0" b="5715"/>
+            <wp:docPr id="4" name="Picture 4" descr="Text&#10;&#10;Description automatically generated"/>
+            <wp:cNvGraphicFramePr>
+              <a:graphicFrameLocks xmlns:a="http://schemas.openxmlformats.org/drawingml/2006/main" noChangeAspect="1"/>
+            </wp:cNvGraphicFramePr>
+            <a:graphic xmlns:a="http://schemas.openxmlformats.org/drawingml/2006/main">
+              <a:graphicData uri="http://schemas.openxmlformats.org/drawingml/2006/picture">
+                <pic:pic xmlns:pic="http://schemas.openxmlformats.org/drawingml/2006/picture">
+                  <pic:nvPicPr>
+                    <pic:cNvPr id="4" name="Picture 4" descr="Text&#10;&#10;Description automatically generated"/>
+                    <pic:cNvPicPr/>
+                  </pic:nvPicPr>
+                  <pic:blipFill>
+                    <a:blip r:embed="rId7"/>
+                    <a:stretch>
+                      <a:fillRect/>
+                    </a:stretch>
+                  </pic:blipFill>
+                  <pic:spPr>
+                    <a:xfrm>
+                      <a:off x="0" y="0"/>
+                      <a:ext cx="5943600" cy="5937885"/>
+                    </a:xfrm>
+                    <a:prstGeom prst="rect">
+                      <a:avLst/>
+                    </a:prstGeom>
+                  </pic:spPr>
+                </pic:pic>
+              </a:graphicData>
+            </a:graphic>
+          </wp:inline>
+        </w:drawing>
+      </w:r>
+    </w:p>
+    <w:p>
+      <w:r>
+        <w:t>Committing files from Staging area to GIT local repository</w:t>
+      </w:r>
+    </w:p>
+    <w:p>
+      <w:r>
+        <w:lastRenderedPageBreak/>
+        <w:drawing>
+          <wp:inline distT="0" distB="0" distL="0" distR="0" wp14:anchorId="5ED2862A" wp14:editId="537E8114">
+            <wp:extent cx="5943600" cy="3046730"/>
+            <wp:effectExtent l="0" t="0" r="0" b="1270"/>
+            <wp:docPr id="5" name="Picture 5" descr="Text&#10;&#10;Description automatically generated"/>
+            <wp:cNvGraphicFramePr>
+              <a:graphicFrameLocks xmlns:a="http://schemas.openxmlformats.org/drawingml/2006/main" noChangeAspect="1"/>
+            </wp:cNvGraphicFramePr>
+            <a:graphic xmlns:a="http://schemas.openxmlformats.org/drawingml/2006/main">
+              <a:graphicData uri="http://schemas.openxmlformats.org/drawingml/2006/picture">
+                <pic:pic xmlns:pic="http://schemas.openxmlformats.org/drawingml/2006/picture">
+                  <pic:nvPicPr>
+                    <pic:cNvPr id="5" name="Picture 5" descr="Text&#10;&#10;Description automatically generated"/>
+                    <pic:cNvPicPr/>
+                  </pic:nvPicPr>
+                  <pic:blipFill>
+                    <a:blip r:embed="rId8"/>
+                    <a:stretch>
+                      <a:fillRect/>
+                    </a:stretch>
+                  </pic:blipFill>
+                  <pic:spPr>
+                    <a:xfrm>
+                      <a:off x="0" y="0"/>
+                      <a:ext cx="5943600" cy="3046730"/>
+                    </a:xfrm>
+                    <a:prstGeom prst="rect">
+                      <a:avLst/>
+                    </a:prstGeom>
+                  </pic:spPr>
+                </pic:pic>
+              </a:graphicData>
+            </a:graphic>
+          </wp:inline>
+        </w:drawing>
+      </w:r>
+    </w:p>
+    <w:p>
+      <w:r>
+        <w:t>Valid</w:t>
+      </w:r>
+      <w:r>
+        <w:t>at</w:t>
+      </w:r>
+      <w:r>
+        <w:t>ing the status again:</w:t>
+      </w:r>
+    </w:p>
+    <w:p>
+      <w:r>
+        <w:drawing>
+          <wp:inline distT="0" distB="0" distL="0" distR="0" wp14:anchorId="6A64E0AA" wp14:editId="435E0B57">
+            <wp:extent cx="5943600" cy="3596005"/>
+            <wp:effectExtent l="0" t="0" r="0" b="4445"/>
+            <wp:docPr id="6" name="Picture 6" descr="Text&#10;&#10;Description automatically generated"/>
+            <wp:cNvGraphicFramePr>
+              <a:graphicFrameLocks xmlns:a="http://schemas.openxmlformats.org/drawingml/2006/main" noChangeAspect="1"/>
+            </wp:cNvGraphicFramePr>
+            <a:graphic xmlns:a="http://schemas.openxmlformats.org/drawingml/2006/main">
+              <a:graphicData uri="http://schemas.openxmlformats.org/drawingml/2006/picture">
+                <pic:pic xmlns:pic="http://schemas.openxmlformats.org/drawingml/2006/picture">
+                  <pic:nvPicPr>
+                    <pic:cNvPr id="6" name="Picture 6" descr="Text&#10;&#10;Description automatically generated"/>
+                    <pic:cNvPicPr/>
+                  </pic:nvPicPr>
+                  <pic:blipFill>
+                    <a:blip r:embed="rId9"/>
+                    <a:stretch>
+                      <a:fillRect/>
+                    </a:stretch>
+                  </pic:blipFill>
+                  <pic:spPr>
+                    <a:xfrm>
+                      <a:off x="0" y="0"/>
+                      <a:ext cx="5943600" cy="3596005"/>
+                    </a:xfrm>
+                    <a:prstGeom prst="rect">
+                      <a:avLst/>
+                    </a:prstGeom>
+                  </pic:spPr>
+                </pic:pic>
+              </a:graphicData>
+            </a:graphic>
+          </wp:inline>
+        </w:drawing>
+      </w:r>
+    </w:p>
+    <w:p>
+      <w:r>
+        <w:t>Screenshot to push to GIT Hub (Remote) from the local (GIT)</w:t>
+      </w:r>
+    </w:p>
+    <w:p/>
+    <w:p>
+      <w:r>
+        <w:lastRenderedPageBreak/>
+        <w:drawing>
+          <wp:inline distT="0" distB="0" distL="0" distR="0" wp14:anchorId="765B9DA1" wp14:editId="23388D5C">
+            <wp:extent cx="5943600" cy="5920105"/>
+            <wp:effectExtent l="0" t="0" r="0" b="4445"/>
+            <wp:docPr id="7" name="Picture 7" descr="Text&#10;&#10;Description automatically generated"/>
+            <wp:cNvGraphicFramePr>
+              <a:graphicFrameLocks xmlns:a="http://schemas.openxmlformats.org/drawingml/2006/main" noChangeAspect="1"/>
+            </wp:cNvGraphicFramePr>
+            <a:graphic xmlns:a="http://schemas.openxmlformats.org/drawingml/2006/main">
+              <a:graphicData uri="http://schemas.openxmlformats.org/drawingml/2006/picture">
+                <pic:pic xmlns:pic="http://schemas.openxmlformats.org/drawingml/2006/picture">
+                  <pic:nvPicPr>
+                    <pic:cNvPr id="7" name="Picture 7" descr="Text&#10;&#10;Description automatically generated"/>
+                    <pic:cNvPicPr/>
+                  </pic:nvPicPr>
+                  <pic:blipFill>
+                    <a:blip r:embed="rId10"/>
+                    <a:stretch>
+                      <a:fillRect/>
+                    </a:stretch>
+                  </pic:blipFill>
+                  <pic:spPr>
+                    <a:xfrm>
+                      <a:off x="0" y="0"/>
+                      <a:ext cx="5943600" cy="5920105"/>
+                    </a:xfrm>
+                    <a:prstGeom prst="rect">
+                      <a:avLst/>
+                    </a:prstGeom>
+                  </pic:spPr>
+                </pic:pic>
+              </a:graphicData>
+            </a:graphic>
+          </wp:inline>
+        </w:drawing>
+      </w:r>
+    </w:p>
+    <w:p>
+      <w:r>
+        <w:t>Pulling the values from Git Hub(Global) to Git (local)</w:t>
+      </w:r>
+    </w:p>
+    <w:p/>
+    <w:p/>
     <w:sectPr>
       <w:pgSz w:w="12240" w:h="15840"/>
       <w:pgMar w:top="1440" w:right="1440" w:bottom="1440" w:left="1440" w:header="720" w:footer="720" w:gutter="0"/>

</xml_diff>